<commit_message>
hopefully final doc push
</commit_message>
<xml_diff>
--- a/documentation/Test_Cases.docx
+++ b/documentation/Test_Cases.docx
@@ -4671,7 +4671,14 @@
           <w:tcPr>
             <w:tcW w:w="323" w:type="pct"/>
           </w:tcPr>
-          <w:p/>
+          <w:p>
+            <w:r>
+              <w:lastRenderedPageBreak/>
+              <w:t>PASS</w:t>
+            </w:r>
+            <w:bookmarkStart w:id="2" w:name="_GoBack"/>
+            <w:bookmarkEnd w:id="2"/>
+          </w:p>
         </w:tc>
         <w:tc>
           <w:tcPr>
@@ -4807,7 +4814,11 @@
           <w:tcPr>
             <w:tcW w:w="323" w:type="pct"/>
           </w:tcPr>
-          <w:p/>
+          <w:p>
+            <w:r>
+              <w:t>PASS</w:t>
+            </w:r>
+          </w:p>
         </w:tc>
         <w:tc>
           <w:tcPr>
@@ -4935,7 +4946,11 @@
           <w:tcPr>
             <w:tcW w:w="323" w:type="pct"/>
           </w:tcPr>
-          <w:p/>
+          <w:p>
+            <w:r>
+              <w:t>PASS</w:t>
+            </w:r>
+          </w:p>
         </w:tc>
         <w:tc>
           <w:tcPr>
@@ -5367,10 +5382,7 @@
           <w:tcPr>
             <w:tcW w:w="323" w:type="pct"/>
           </w:tcPr>
-          <w:p>
-            <w:bookmarkStart w:id="2" w:name="_GoBack"/>
-            <w:bookmarkEnd w:id="2"/>
-          </w:p>
+          <w:p/>
         </w:tc>
         <w:tc>
           <w:tcPr>
@@ -27010,7 +27022,7 @@
 </file>
 
 <file path=customXml/itemProps1.xml><?xml version="1.0" encoding="utf-8"?>
-<ds:datastoreItem xmlns:ds="http://schemas.openxmlformats.org/officeDocument/2006/customXml" ds:itemID="{C80CF4F8-13FE-4A76-AD59-F4D4D32DB8F9}">
+<ds:datastoreItem xmlns:ds="http://schemas.openxmlformats.org/officeDocument/2006/customXml" ds:itemID="{77D64794-C87B-46AD-805C-7838FCB9EC1C}">
   <ds:schemaRefs>
     <ds:schemaRef ds:uri="http://schemas.openxmlformats.org/officeDocument/2006/bibliography"/>
   </ds:schemaRefs>

</xml_diff>